<commit_message>
sprawko poprawione do nowej wersji aplikacji
</commit_message>
<xml_diff>
--- a/Raport/MarcinGurbiel_BartoszKowalski - Raport.docx
+++ b/Raport/MarcinGurbiel_BartoszKowalski - Raport.docx
@@ -1754,18 +1754,125 @@
         <mc:AlternateContent>
           <mc:Choice Requires="wps">
             <w:drawing>
-              <wp:anchor distT="0" distB="0" distL="114300" distR="114300" simplePos="0" relativeHeight="251686912" behindDoc="0" locked="0" layoutInCell="1" allowOverlap="1" wp14:anchorId="19E8FEF4" wp14:editId="1A899057">
+              <wp:anchor distT="0" distB="0" distL="114300" distR="114300" simplePos="0" relativeHeight="251701248" behindDoc="0" locked="0" layoutInCell="1" allowOverlap="1" wp14:anchorId="3E26F4A4" wp14:editId="77840520">
                 <wp:simplePos x="0" y="0"/>
                 <wp:positionH relativeFrom="column">
-                  <wp:posOffset>2024380</wp:posOffset>
+                  <wp:posOffset>2957830</wp:posOffset>
                 </wp:positionH>
                 <wp:positionV relativeFrom="paragraph">
-                  <wp:posOffset>938530</wp:posOffset>
+                  <wp:posOffset>3262630</wp:posOffset>
+                </wp:positionV>
+                <wp:extent cx="1828800" cy="440690"/>
+                <wp:effectExtent l="0" t="0" r="0" b="0"/>
+                <wp:wrapNone/>
+                <wp:docPr id="5" name="Text Box 5"/>
+                <wp:cNvGraphicFramePr/>
+                <a:graphic xmlns:a="http://schemas.openxmlformats.org/drawingml/2006/main">
+                  <a:graphicData uri="http://schemas.microsoft.com/office/word/2010/wordprocessingShape">
+                    <wps:wsp>
+                      <wps:cNvSpPr txBox="1"/>
+                      <wps:spPr>
+                        <a:xfrm>
+                          <a:off x="0" y="0"/>
+                          <a:ext cx="1828800" cy="440690"/>
+                        </a:xfrm>
+                        <a:prstGeom prst="rect">
+                          <a:avLst/>
+                        </a:prstGeom>
+                        <a:noFill/>
+                        <a:ln>
+                          <a:noFill/>
+                        </a:ln>
+                      </wps:spPr>
+                      <wps:txbx>
+                        <w:txbxContent>
+                          <w:p>
+                            <w:pPr>
+                              <w:rPr>
+                                <w:sz w:val="28"/>
+                                <w:szCs w:val="28"/>
+                              </w:rPr>
+                            </w:pPr>
+                          </w:p>
+                          <w:p>
+                            <w:pPr>
+                              <w:rPr>
+                                <w:sz w:val="28"/>
+                                <w:szCs w:val="28"/>
+                              </w:rPr>
+                            </w:pPr>
+                          </w:p>
+                        </w:txbxContent>
+                      </wps:txbx>
+                      <wps:bodyPr rot="0" spcFirstLastPara="0" vertOverflow="overflow" horzOverflow="overflow" vert="horz" wrap="none" lIns="91440" tIns="45720" rIns="91440" bIns="45720" numCol="1" spcCol="0" rtlCol="0" fromWordArt="0" anchor="t" anchorCtr="0" forceAA="0" compatLnSpc="1">
+                        <a:prstTxWarp prst="textNoShape">
+                          <a:avLst/>
+                        </a:prstTxWarp>
+                        <a:noAutofit/>
+                      </wps:bodyPr>
+                    </wps:wsp>
+                  </a:graphicData>
+                </a:graphic>
+                <wp14:sizeRelH relativeFrom="margin">
+                  <wp14:pctWidth>0</wp14:pctWidth>
+                </wp14:sizeRelH>
+                <wp14:sizeRelV relativeFrom="margin">
+                  <wp14:pctHeight>0</wp14:pctHeight>
+                </wp14:sizeRelV>
+              </wp:anchor>
+            </w:drawing>
+          </mc:Choice>
+          <mc:Fallback>
+            <w:pict>
+              <v:shapetype w14:anchorId="3E26F4A4" id="_x0000_t202" coordsize="21600,21600" o:spt="202" path="m,l,21600r21600,l21600,xe">
+                <v:stroke joinstyle="miter"/>
+                <v:path gradientshapeok="t" o:connecttype="rect"/>
+              </v:shapetype>
+              <v:shape id="Text Box 5" o:spid="_x0000_s1026" type="#_x0000_t202" style="position:absolute;left:0;text-align:left;margin-left:232.9pt;margin-top:256.9pt;width:2in;height:34.7pt;z-index:251701248;visibility:visible;mso-wrap-style:none;mso-width-percent:0;mso-height-percent:0;mso-wrap-distance-left:9pt;mso-wrap-distance-top:0;mso-wrap-distance-right:9pt;mso-wrap-distance-bottom:0;mso-position-horizontal:absolute;mso-position-horizontal-relative:text;mso-position-vertical:absolute;mso-position-vertical-relative:text;mso-width-percent:0;mso-height-percent:0;mso-width-relative:margin;mso-height-relative:margin;v-text-anchor:top" o:gfxdata="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" filled="f" stroked="f">
+                <v:textbox>
+                  <w:txbxContent>
+                    <w:p>
+                      <w:pPr>
+                        <w:rPr>
+                          <w:sz w:val="28"/>
+                          <w:szCs w:val="28"/>
+                        </w:rPr>
+                      </w:pPr>
+                    </w:p>
+                    <w:p>
+                      <w:pPr>
+                        <w:rPr>
+                          <w:sz w:val="28"/>
+                          <w:szCs w:val="28"/>
+                        </w:rPr>
+                      </w:pPr>
+                    </w:p>
+                  </w:txbxContent>
+                </v:textbox>
+              </v:shape>
+            </w:pict>
+          </mc:Fallback>
+        </mc:AlternateContent>
+      </w:r>
+      <w:r>
+        <w:rPr>
+          <w:noProof/>
+        </w:rPr>
+        <mc:AlternateContent>
+          <mc:Choice Requires="wps">
+            <w:drawing>
+              <wp:anchor distT="0" distB="0" distL="114300" distR="114300" simplePos="0" relativeHeight="251659264" behindDoc="0" locked="0" layoutInCell="1" allowOverlap="1" wp14:anchorId="046BB0BB" wp14:editId="326799D3">
+                <wp:simplePos x="0" y="0"/>
+                <wp:positionH relativeFrom="column">
+                  <wp:posOffset>2138680</wp:posOffset>
+                </wp:positionH>
+                <wp:positionV relativeFrom="paragraph">
+                  <wp:posOffset>859155</wp:posOffset>
                 </wp:positionV>
                 <wp:extent cx="647700" cy="1828800"/>
                 <wp:effectExtent l="0" t="0" r="0" b="4445"/>
                 <wp:wrapNone/>
-                <wp:docPr id="35" name="Text Box 35"/>
+                <wp:docPr id="4" name="Text Box 4"/>
                 <wp:cNvGraphicFramePr/>
                 <a:graphic xmlns:a="http://schemas.openxmlformats.org/drawingml/2006/main">
                   <a:graphicData uri="http://schemas.microsoft.com/office/word/2010/wordprocessingShape">
@@ -1823,11 +1930,7 @@
           </mc:Choice>
           <mc:Fallback>
             <w:pict>
-              <v:shapetype w14:anchorId="19E8FEF4" id="_x0000_t202" coordsize="21600,21600" o:spt="202" path="m,l,21600r21600,l21600,xe">
-                <v:stroke joinstyle="miter"/>
-                <v:path gradientshapeok="t" o:connecttype="rect"/>
-              </v:shapetype>
-              <v:shape id="Text Box 35" o:spid="_x0000_s1026" type="#_x0000_t202" style="position:absolute;left:0;text-align:left;margin-left:159.4pt;margin-top:73.9pt;width:51pt;height:2in;z-index:251686912;visibility:visible;mso-wrap-style:square;mso-width-percent:0;mso-wrap-distance-left:9pt;mso-wrap-distance-top:0;mso-wrap-distance-right:9pt;mso-wrap-distance-bottom:0;mso-position-horizontal:absolute;mso-position-horizontal-relative:text;mso-position-vertical:absolute;mso-position-vertical-relative:text;mso-width-percent:0;mso-width-relative:margin;v-text-anchor:top" o:gfxdata="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" filled="f" stroked="f">
+              <v:shape w14:anchorId="046BB0BB" id="Text Box 4" o:spid="_x0000_s1027" type="#_x0000_t202" style="position:absolute;left:0;text-align:left;margin-left:168.4pt;margin-top:67.65pt;width:51pt;height:2in;z-index:251659264;visibility:visible;mso-wrap-style:square;mso-width-percent:0;mso-wrap-distance-left:9pt;mso-wrap-distance-top:0;mso-wrap-distance-right:9pt;mso-wrap-distance-bottom:0;mso-position-horizontal:absolute;mso-position-horizontal-relative:text;mso-position-vertical:absolute;mso-position-vertical-relative:text;mso-width-percent:0;mso-width-relative:margin;v-text-anchor:top" o:gfxdata="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" filled="f" stroked="f">
                 <v:textbox style="mso-fit-shape-to-text:t">
                   <w:txbxContent>
                     <w:p>
@@ -1862,13 +1965,99 @@
         <mc:AlternateContent>
           <mc:Choice Requires="wps">
             <w:drawing>
+              <wp:anchor distT="0" distB="0" distL="114300" distR="114300" simplePos="0" relativeHeight="251686912" behindDoc="0" locked="0" layoutInCell="1" allowOverlap="1" wp14:anchorId="19E8FEF4" wp14:editId="1A899057">
+                <wp:simplePos x="0" y="0"/>
+                <wp:positionH relativeFrom="column">
+                  <wp:posOffset>3091180</wp:posOffset>
+                </wp:positionH>
+                <wp:positionV relativeFrom="paragraph">
+                  <wp:posOffset>3243580</wp:posOffset>
+                </wp:positionV>
+                <wp:extent cx="647700" cy="1828800"/>
+                <wp:effectExtent l="0" t="0" r="0" b="4445"/>
+                <wp:wrapNone/>
+                <wp:docPr id="35" name="Text Box 35"/>
+                <wp:cNvGraphicFramePr/>
+                <a:graphic xmlns:a="http://schemas.openxmlformats.org/drawingml/2006/main">
+                  <a:graphicData uri="http://schemas.microsoft.com/office/word/2010/wordprocessingShape">
+                    <wps:wsp>
+                      <wps:cNvSpPr txBox="1"/>
+                      <wps:spPr>
+                        <a:xfrm>
+                          <a:off x="0" y="0"/>
+                          <a:ext cx="647700" cy="1828800"/>
+                        </a:xfrm>
+                        <a:prstGeom prst="rect">
+                          <a:avLst/>
+                        </a:prstGeom>
+                        <a:noFill/>
+                        <a:ln>
+                          <a:noFill/>
+                        </a:ln>
+                      </wps:spPr>
+                      <wps:txbx>
+                        <w:txbxContent>
+                          <w:p>
+                            <w:pPr>
+                              <w:rPr>
+                                <w:color w:val="C00000"/>
+                                <w:sz w:val="28"/>
+                                <w:szCs w:val="28"/>
+                              </w:rPr>
+                            </w:pPr>
+                          </w:p>
+                        </w:txbxContent>
+                      </wps:txbx>
+                      <wps:bodyPr rot="0" spcFirstLastPara="0" vertOverflow="overflow" horzOverflow="overflow" vert="horz" wrap="square" lIns="91440" tIns="45720" rIns="91440" bIns="45720" numCol="1" spcCol="0" rtlCol="0" fromWordArt="0" anchor="t" anchorCtr="0" forceAA="0" compatLnSpc="1">
+                        <a:prstTxWarp prst="textNoShape">
+                          <a:avLst/>
+                        </a:prstTxWarp>
+                        <a:spAutoFit/>
+                      </wps:bodyPr>
+                    </wps:wsp>
+                  </a:graphicData>
+                </a:graphic>
+                <wp14:sizeRelH relativeFrom="margin">
+                  <wp14:pctWidth>0</wp14:pctWidth>
+                </wp14:sizeRelH>
+              </wp:anchor>
+            </w:drawing>
+          </mc:Choice>
+          <mc:Fallback>
+            <w:pict>
+              <v:shape w14:anchorId="19E8FEF4" id="Text Box 35" o:spid="_x0000_s1028" type="#_x0000_t202" style="position:absolute;left:0;text-align:left;margin-left:243.4pt;margin-top:255.4pt;width:51pt;height:2in;z-index:251686912;visibility:visible;mso-wrap-style:square;mso-width-percent:0;mso-wrap-distance-left:9pt;mso-wrap-distance-top:0;mso-wrap-distance-right:9pt;mso-wrap-distance-bottom:0;mso-position-horizontal:absolute;mso-position-horizontal-relative:text;mso-position-vertical:absolute;mso-position-vertical-relative:text;mso-width-percent:0;mso-width-relative:margin;v-text-anchor:top" o:gfxdata="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" filled="f" stroked="f">
+                <v:textbox style="mso-fit-shape-to-text:t">
+                  <w:txbxContent>
+                    <w:p>
+                      <w:pPr>
+                        <w:rPr>
+                          <w:color w:val="C00000"/>
+                          <w:sz w:val="28"/>
+                          <w:szCs w:val="28"/>
+                        </w:rPr>
+                      </w:pPr>
+                    </w:p>
+                  </w:txbxContent>
+                </v:textbox>
+              </v:shape>
+            </w:pict>
+          </mc:Fallback>
+        </mc:AlternateContent>
+      </w:r>
+      <w:r>
+        <w:rPr>
+          <w:noProof/>
+        </w:rPr>
+        <mc:AlternateContent>
+          <mc:Choice Requires="wps">
+            <w:drawing>
               <wp:anchor distT="0" distB="0" distL="114300" distR="114300" simplePos="0" relativeHeight="251667456" behindDoc="0" locked="0" layoutInCell="1" allowOverlap="1" wp14:anchorId="40453712" wp14:editId="3A5E78C5">
                 <wp:simplePos x="0" y="0"/>
                 <wp:positionH relativeFrom="column">
-                  <wp:posOffset>3124835</wp:posOffset>
+                  <wp:posOffset>2924810</wp:posOffset>
                 </wp:positionH>
                 <wp:positionV relativeFrom="paragraph">
-                  <wp:posOffset>3724275</wp:posOffset>
+                  <wp:posOffset>2733675</wp:posOffset>
                 </wp:positionV>
                 <wp:extent cx="1828800" cy="440690"/>
                 <wp:effectExtent l="0" t="0" r="0" b="0"/>
@@ -1938,7 +2127,7 @@
           </mc:Choice>
           <mc:Fallback>
             <w:pict>
-              <v:shape w14:anchorId="40453712" id="Text Box 9" o:spid="_x0000_s1027" type="#_x0000_t202" style="position:absolute;left:0;text-align:left;margin-left:246.05pt;margin-top:293.25pt;width:2in;height:34.7pt;z-index:251667456;visibility:visible;mso-wrap-style:none;mso-height-percent:0;mso-wrap-distance-left:9pt;mso-wrap-distance-top:0;mso-wrap-distance-right:9pt;mso-wrap-distance-bottom:0;mso-position-horizontal:absolute;mso-position-horizontal-relative:text;mso-position-vertical:absolute;mso-position-vertical-relative:text;mso-height-percent:0;mso-height-relative:margin;v-text-anchor:top" o:gfxdata="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" filled="f" stroked="f">
+              <v:shape w14:anchorId="40453712" id="Text Box 9" o:spid="_x0000_s1029" type="#_x0000_t202" style="position:absolute;left:0;text-align:left;margin-left:230.3pt;margin-top:215.25pt;width:2in;height:34.7pt;z-index:251667456;visibility:visible;mso-wrap-style:none;mso-height-percent:0;mso-wrap-distance-left:9pt;mso-wrap-distance-top:0;mso-wrap-distance-right:9pt;mso-wrap-distance-bottom:0;mso-position-horizontal:absolute;mso-position-horizontal-relative:text;mso-position-vertical:absolute;mso-position-vertical-relative:text;mso-height-percent:0;mso-height-relative:margin;v-text-anchor:top" o:gfxdata="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" filled="f" stroked="f">
                 <v:textbox>
                   <w:txbxContent>
                     <w:p>
@@ -1983,10 +2172,10 @@
               <wp:anchor distT="0" distB="0" distL="114300" distR="114300" simplePos="0" relativeHeight="251665408" behindDoc="0" locked="0" layoutInCell="1" allowOverlap="1" wp14:anchorId="40453712" wp14:editId="3A5E78C5">
                 <wp:simplePos x="0" y="0"/>
                 <wp:positionH relativeFrom="column">
-                  <wp:posOffset>3030855</wp:posOffset>
+                  <wp:posOffset>2992755</wp:posOffset>
                 </wp:positionH>
                 <wp:positionV relativeFrom="paragraph">
-                  <wp:posOffset>2884805</wp:posOffset>
+                  <wp:posOffset>2065655</wp:posOffset>
                 </wp:positionV>
                 <wp:extent cx="1828800" cy="440690"/>
                 <wp:effectExtent l="0" t="0" r="0" b="0"/>
@@ -2056,7 +2245,7 @@
           </mc:Choice>
           <mc:Fallback>
             <w:pict>
-              <v:shape w14:anchorId="40453712" id="Text Box 8" o:spid="_x0000_s1028" type="#_x0000_t202" style="position:absolute;left:0;text-align:left;margin-left:238.65pt;margin-top:227.15pt;width:2in;height:34.7pt;z-index:251665408;visibility:visible;mso-wrap-style:none;mso-height-percent:0;mso-wrap-distance-left:9pt;mso-wrap-distance-top:0;mso-wrap-distance-right:9pt;mso-wrap-distance-bottom:0;mso-position-horizontal:absolute;mso-position-horizontal-relative:text;mso-position-vertical:absolute;mso-position-vertical-relative:text;mso-height-percent:0;mso-height-relative:margin;v-text-anchor:top" o:gfxdata="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" filled="f" stroked="f">
+              <v:shape w14:anchorId="40453712" id="Text Box 8" o:spid="_x0000_s1030" type="#_x0000_t202" style="position:absolute;left:0;text-align:left;margin-left:235.65pt;margin-top:162.65pt;width:2in;height:34.7pt;z-index:251665408;visibility:visible;mso-wrap-style:none;mso-height-percent:0;mso-wrap-distance-left:9pt;mso-wrap-distance-top:0;mso-wrap-distance-right:9pt;mso-wrap-distance-bottom:0;mso-position-horizontal:absolute;mso-position-horizontal-relative:text;mso-position-vertical:absolute;mso-position-vertical-relative:text;mso-height-percent:0;mso-height-relative:margin;v-text-anchor:top" o:gfxdata="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" filled="f" stroked="f">
                 <v:textbox>
                   <w:txbxContent>
                     <w:p>
@@ -2101,10 +2290,10 @@
               <wp:anchor distT="0" distB="0" distL="114300" distR="114300" simplePos="0" relativeHeight="251663360" behindDoc="0" locked="0" layoutInCell="1" allowOverlap="1" wp14:anchorId="0F5EB34A" wp14:editId="3F10D94D">
                 <wp:simplePos x="0" y="0"/>
                 <wp:positionH relativeFrom="column">
-                  <wp:posOffset>3024505</wp:posOffset>
+                  <wp:posOffset>3005455</wp:posOffset>
                 </wp:positionH>
                 <wp:positionV relativeFrom="paragraph">
-                  <wp:posOffset>1986915</wp:posOffset>
+                  <wp:posOffset>1405890</wp:posOffset>
                 </wp:positionV>
                 <wp:extent cx="1828800" cy="440690"/>
                 <wp:effectExtent l="0" t="0" r="0" b="0"/>
@@ -2174,7 +2363,7 @@
           </mc:Choice>
           <mc:Fallback>
             <w:pict>
-              <v:shape w14:anchorId="0F5EB34A" id="Text Box 7" o:spid="_x0000_s1029" type="#_x0000_t202" style="position:absolute;left:0;text-align:left;margin-left:238.15pt;margin-top:156.45pt;width:2in;height:34.7pt;z-index:251663360;visibility:visible;mso-wrap-style:none;mso-height-percent:0;mso-wrap-distance-left:9pt;mso-wrap-distance-top:0;mso-wrap-distance-right:9pt;mso-wrap-distance-bottom:0;mso-position-horizontal:absolute;mso-position-horizontal-relative:text;mso-position-vertical:absolute;mso-position-vertical-relative:text;mso-height-percent:0;mso-height-relative:margin;v-text-anchor:top" o:gfxdata="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" filled="f" stroked="f">
+              <v:shape w14:anchorId="0F5EB34A" id="Text Box 7" o:spid="_x0000_s1031" type="#_x0000_t202" style="position:absolute;left:0;text-align:left;margin-left:236.65pt;margin-top:110.7pt;width:2in;height:34.7pt;z-index:251663360;visibility:visible;mso-wrap-style:none;mso-height-percent:0;mso-wrap-distance-left:9pt;mso-wrap-distance-top:0;mso-wrap-distance-right:9pt;mso-wrap-distance-bottom:0;mso-position-horizontal:absolute;mso-position-horizontal-relative:text;mso-position-vertical:absolute;mso-position-vertical-relative:text;mso-height-percent:0;mso-height-relative:margin;v-text-anchor:top" o:gfxdata="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" filled="f" stroked="f">
                 <v:textbox>
                   <w:txbxContent>
                     <w:p>
@@ -2219,10 +2408,10 @@
               <wp:anchor distT="0" distB="0" distL="114300" distR="114300" simplePos="0" relativeHeight="251661312" behindDoc="0" locked="0" layoutInCell="1" allowOverlap="1" wp14:anchorId="0F5EB34A" wp14:editId="3F10D94D">
                 <wp:simplePos x="0" y="0"/>
                 <wp:positionH relativeFrom="column">
-                  <wp:posOffset>3024505</wp:posOffset>
+                  <wp:posOffset>2986405</wp:posOffset>
                 </wp:positionH>
                 <wp:positionV relativeFrom="paragraph">
-                  <wp:posOffset>1113155</wp:posOffset>
+                  <wp:posOffset>722630</wp:posOffset>
                 </wp:positionV>
                 <wp:extent cx="1828800" cy="1828800"/>
                 <wp:effectExtent l="0" t="0" r="0" b="0"/>
@@ -2281,7 +2470,7 @@
           </mc:Choice>
           <mc:Fallback>
             <w:pict>
-              <v:shape w14:anchorId="0F5EB34A" id="Text Box 6" o:spid="_x0000_s1030" type="#_x0000_t202" style="position:absolute;left:0;text-align:left;margin-left:238.15pt;margin-top:87.65pt;width:2in;height:2in;z-index:251661312;visibility:visible;mso-wrap-style:none;mso-wrap-distance-left:9pt;mso-wrap-distance-top:0;mso-wrap-distance-right:9pt;mso-wrap-distance-bottom:0;mso-position-horizontal:absolute;mso-position-horizontal-relative:text;mso-position-vertical:absolute;mso-position-vertical-relative:text;v-text-anchor:top" o:gfxdata="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" filled="f" stroked="f">
+              <v:shape w14:anchorId="0F5EB34A" id="Text Box 6" o:spid="_x0000_s1032" type="#_x0000_t202" style="position:absolute;left:0;text-align:left;margin-left:235.15pt;margin-top:56.9pt;width:2in;height:2in;z-index:251661312;visibility:visible;mso-wrap-style:none;mso-wrap-distance-left:9pt;mso-wrap-distance-top:0;mso-wrap-distance-right:9pt;mso-wrap-distance-bottom:0;mso-position-horizontal:absolute;mso-position-horizontal-relative:text;mso-position-vertical:absolute;mso-position-vertical-relative:text;v-text-anchor:top" o:gfxdata="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" filled="f" stroked="f">
                 <v:textbox style="mso-fit-shape-to-text:t">
                   <w:txbxContent>
                     <w:p>
@@ -2312,110 +2501,6 @@
         <w:rPr>
           <w:noProof/>
         </w:rPr>
-        <mc:AlternateContent>
-          <mc:Choice Requires="wps">
-            <w:drawing>
-              <wp:anchor distT="0" distB="0" distL="114300" distR="114300" simplePos="0" relativeHeight="251659264" behindDoc="0" locked="0" layoutInCell="1" allowOverlap="1" wp14:anchorId="046BB0BB" wp14:editId="326799D3">
-                <wp:simplePos x="0" y="0"/>
-                <wp:positionH relativeFrom="column">
-                  <wp:posOffset>2024380</wp:posOffset>
-                </wp:positionH>
-                <wp:positionV relativeFrom="paragraph">
-                  <wp:posOffset>935355</wp:posOffset>
-                </wp:positionV>
-                <wp:extent cx="647700" cy="1828800"/>
-                <wp:effectExtent l="0" t="0" r="0" b="4445"/>
-                <wp:wrapNone/>
-                <wp:docPr id="4" name="Text Box 4"/>
-                <wp:cNvGraphicFramePr/>
-                <a:graphic xmlns:a="http://schemas.openxmlformats.org/drawingml/2006/main">
-                  <a:graphicData uri="http://schemas.microsoft.com/office/word/2010/wordprocessingShape">
-                    <wps:wsp>
-                      <wps:cNvSpPr txBox="1"/>
-                      <wps:spPr>
-                        <a:xfrm>
-                          <a:off x="0" y="0"/>
-                          <a:ext cx="647700" cy="1828800"/>
-                        </a:xfrm>
-                        <a:prstGeom prst="rect">
-                          <a:avLst/>
-                        </a:prstGeom>
-                        <a:noFill/>
-                        <a:ln>
-                          <a:noFill/>
-                        </a:ln>
-                      </wps:spPr>
-                      <wps:txbx>
-                        <w:txbxContent>
-                          <w:p>
-                            <w:pPr>
-                              <w:rPr>
-                                <w:color w:val="C00000"/>
-                                <w:sz w:val="28"/>
-                                <w:szCs w:val="28"/>
-                              </w:rPr>
-                            </w:pPr>
-                            <w:r>
-                              <w:rPr>
-                                <w:rFonts w:ascii="Cambria Math" w:hAnsi="Cambria Math" w:cs="Cambria Math"/>
-                                <w:color w:val="C00000"/>
-                                <w:sz w:val="28"/>
-                                <w:szCs w:val="28"/>
-                              </w:rPr>
-                              <w:t>❶</w:t>
-                            </w:r>
-                          </w:p>
-                        </w:txbxContent>
-                      </wps:txbx>
-                      <wps:bodyPr rot="0" spcFirstLastPara="0" vertOverflow="overflow" horzOverflow="overflow" vert="horz" wrap="square" lIns="91440" tIns="45720" rIns="91440" bIns="45720" numCol="1" spcCol="0" rtlCol="0" fromWordArt="0" anchor="t" anchorCtr="0" forceAA="0" compatLnSpc="1">
-                        <a:prstTxWarp prst="textNoShape">
-                          <a:avLst/>
-                        </a:prstTxWarp>
-                        <a:spAutoFit/>
-                      </wps:bodyPr>
-                    </wps:wsp>
-                  </a:graphicData>
-                </a:graphic>
-                <wp14:sizeRelH relativeFrom="margin">
-                  <wp14:pctWidth>0</wp14:pctWidth>
-                </wp14:sizeRelH>
-              </wp:anchor>
-            </w:drawing>
-          </mc:Choice>
-          <mc:Fallback>
-            <w:pict>
-              <v:shape w14:anchorId="046BB0BB" id="Text Box 4" o:spid="_x0000_s1031" type="#_x0000_t202" style="position:absolute;left:0;text-align:left;margin-left:159.4pt;margin-top:73.65pt;width:51pt;height:2in;z-index:251659264;visibility:visible;mso-wrap-style:square;mso-width-percent:0;mso-wrap-distance-left:9pt;mso-wrap-distance-top:0;mso-wrap-distance-right:9pt;mso-wrap-distance-bottom:0;mso-position-horizontal:absolute;mso-position-horizontal-relative:text;mso-position-vertical:absolute;mso-position-vertical-relative:text;mso-width-percent:0;mso-width-relative:margin;v-text-anchor:top" o:gfxdata="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" filled="f" stroked="f">
-                <v:textbox style="mso-fit-shape-to-text:t">
-                  <w:txbxContent>
-                    <w:p>
-                      <w:pPr>
-                        <w:rPr>
-                          <w:color w:val="C00000"/>
-                          <w:sz w:val="28"/>
-                          <w:szCs w:val="28"/>
-                        </w:rPr>
-                      </w:pPr>
-                      <w:r>
-                        <w:rPr>
-                          <w:rFonts w:ascii="Cambria Math" w:hAnsi="Cambria Math" w:cs="Cambria Math"/>
-                          <w:color w:val="C00000"/>
-                          <w:sz w:val="28"/>
-                          <w:szCs w:val="28"/>
-                        </w:rPr>
-                        <w:t>❶</w:t>
-                      </w:r>
-                    </w:p>
-                  </w:txbxContent>
-                </v:textbox>
-              </v:shape>
-            </w:pict>
-          </mc:Fallback>
-        </mc:AlternateContent>
-      </w:r>
-      <w:r>
-        <w:rPr>
-          <w:noProof/>
-        </w:rPr>
         <w:t xml:space="preserve"> </w:t>
       </w:r>
       <w:r>
@@ -2423,10 +2508,10 @@
           <w:noProof/>
         </w:rPr>
         <w:drawing>
-          <wp:inline distT="0" distB="0" distL="0" distR="0" wp14:anchorId="3904ECF6" wp14:editId="0FAF08E9">
+          <wp:inline distT="0" distB="0" distL="0" distR="0" wp14:anchorId="5B2E8E12" wp14:editId="3B0347D4">
             <wp:extent cx="5760720" cy="5293360"/>
             <wp:effectExtent l="0" t="0" r="0" b="2540"/>
-            <wp:docPr id="33" name="Picture 33"/>
+            <wp:docPr id="3" name="Picture 3"/>
             <wp:cNvGraphicFramePr>
               <a:graphicFrameLocks xmlns:a="http://schemas.openxmlformats.org/drawingml/2006/main" noChangeAspect="1"/>
             </wp:cNvGraphicFramePr>
@@ -2491,7 +2576,10 @@
         <w:t>count (</w:t>
       </w:r>
       <w:r>
-        <w:t xml:space="preserve">marked as “2”), beta </w:t>
+        <w:t xml:space="preserve">marked as </w:t>
+      </w:r>
+      <w:r>
+        <w:t xml:space="preserve">“2”), beta </w:t>
       </w:r>
       <w:proofErr w:type="gramStart"/>
       <w:r>
@@ -2499,10 +2587,13 @@
       </w:r>
       <w:proofErr w:type="gramEnd"/>
       <w:r>
-        <w:t>marked as “3”) and learning ratio(marked as “4”)</w:t>
-      </w:r>
-      <w:r>
-        <w:t>.</w:t>
+        <w:t>marked as “3”),</w:t>
+      </w:r>
+      <w:r>
+        <w:t xml:space="preserve"> learning ratio(marked as “4”)</w:t>
+      </w:r>
+      <w:r>
+        <w:t xml:space="preserve"> and maximum number of photos for training( marked as “5”).</w:t>
       </w:r>
     </w:p>
     <w:p>
@@ -2515,14 +2606,59 @@
       </w:r>
       <w:proofErr w:type="gramEnd"/>
       <w:r>
-        <w:t xml:space="preserve"> you need is to click in to “Train” button, </w:t>
-      </w:r>
-      <w:r>
-        <w:t>marked in</w:t>
-      </w:r>
-      <w:r>
-        <w:t xml:space="preserve"> the picture as “5”.</w:t>
-      </w:r>
+        <w:t xml:space="preserve"> you need is to click in to “Train” button</w:t>
+      </w:r>
+    </w:p>
+    <w:p>
+      <w:pPr>
+        <w:ind w:firstLine="0"/>
+      </w:pPr>
+      <w:r>
+        <w:rPr>
+          <w:noProof/>
+        </w:rPr>
+        <w:lastRenderedPageBreak/>
+        <w:drawing>
+          <wp:inline distT="0" distB="0" distL="0" distR="0" wp14:anchorId="3A685D22" wp14:editId="267B6D20">
+            <wp:extent cx="5760720" cy="5293360"/>
+            <wp:effectExtent l="0" t="0" r="0" b="2540"/>
+            <wp:docPr id="13" name="Picture 13"/>
+            <wp:cNvGraphicFramePr>
+              <a:graphicFrameLocks xmlns:a="http://schemas.openxmlformats.org/drawingml/2006/main" noChangeAspect="1"/>
+            </wp:cNvGraphicFramePr>
+            <a:graphic xmlns:a="http://schemas.openxmlformats.org/drawingml/2006/main">
+              <a:graphicData uri="http://schemas.openxmlformats.org/drawingml/2006/picture">
+                <pic:pic xmlns:pic="http://schemas.openxmlformats.org/drawingml/2006/picture">
+                  <pic:nvPicPr>
+                    <pic:cNvPr id="1" name=""/>
+                    <pic:cNvPicPr/>
+                  </pic:nvPicPr>
+                  <pic:blipFill>
+                    <a:blip r:embed="rId10"/>
+                    <a:stretch>
+                      <a:fillRect/>
+                    </a:stretch>
+                  </pic:blipFill>
+                  <pic:spPr>
+                    <a:xfrm>
+                      <a:off x="0" y="0"/>
+                      <a:ext cx="5760720" cy="5293360"/>
+                    </a:xfrm>
+                    <a:prstGeom prst="rect">
+                      <a:avLst/>
+                    </a:prstGeom>
+                  </pic:spPr>
+                </pic:pic>
+              </a:graphicData>
+            </a:graphic>
+          </wp:inline>
+        </w:drawing>
+      </w:r>
+    </w:p>
+    <w:p>
+      <w:pPr>
+        <w:ind w:firstLine="0"/>
+      </w:pPr>
     </w:p>
     <w:p>
       <w:r>
@@ -2609,7 +2745,7 @@
           </mc:Choice>
           <mc:Fallback>
             <w:pict>
-              <v:shape w14:anchorId="40453712" id="Text Box 10" o:spid="_x0000_s1032" type="#_x0000_t202" style="position:absolute;left:0;text-align:left;margin-left:65.7pt;margin-top:11.1pt;width:2in;height:34.7pt;z-index:251669504;visibility:visible;mso-wrap-style:none;mso-height-percent:0;mso-wrap-distance-left:9pt;mso-wrap-distance-top:0;mso-wrap-distance-right:9pt;mso-wrap-distance-bottom:0;mso-position-horizontal:absolute;mso-position-horizontal-relative:text;mso-position-vertical:absolute;mso-position-vertical-relative:text;mso-height-percent:0;mso-height-relative:margin;v-text-anchor:top" o:gfxdata="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" filled="f" stroked="f">
+              <v:shape w14:anchorId="40453712" id="Text Box 10" o:spid="_x0000_s1033" type="#_x0000_t202" style="position:absolute;left:0;text-align:left;margin-left:65.7pt;margin-top:11.1pt;width:2in;height:34.7pt;z-index:251669504;visibility:visible;mso-wrap-style:none;mso-height-percent:0;mso-wrap-distance-left:9pt;mso-wrap-distance-top:0;mso-wrap-distance-right:9pt;mso-wrap-distance-bottom:0;mso-position-horizontal:absolute;mso-position-horizontal-relative:text;mso-position-vertical:absolute;mso-position-vertical-relative:text;mso-height-percent:0;mso-height-relative:margin;v-text-anchor:top" o:gfxdata="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" filled="f" stroked="f">
                 <v:textbox>
                   <w:txbxContent>
                     <w:p>
@@ -2720,7 +2856,7 @@
           </mc:Choice>
           <mc:Fallback>
             <w:pict>
-              <v:shape w14:anchorId="19E8FEF4" id="Text Box 36" o:spid="_x0000_s1033" type="#_x0000_t202" style="position:absolute;left:0;text-align:left;margin-left:0;margin-top:101.65pt;width:51pt;height:2in;z-index:251688960;visibility:visible;mso-wrap-style:square;mso-width-percent:0;mso-wrap-distance-left:9pt;mso-wrap-distance-top:0;mso-wrap-distance-right:9pt;mso-wrap-distance-bottom:0;mso-position-horizontal:center;mso-position-horizontal-relative:margin;mso-position-vertical:absolute;mso-position-vertical-relative:text;mso-width-percent:0;mso-width-relative:margin;v-text-anchor:top" o:gfxdata="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" filled="f" stroked="f">
+              <v:shape w14:anchorId="19E8FEF4" id="Text Box 36" o:spid="_x0000_s1034" type="#_x0000_t202" style="position:absolute;left:0;text-align:left;margin-left:0;margin-top:101.65pt;width:51pt;height:2in;z-index:251688960;visibility:visible;mso-wrap-style:square;mso-width-percent:0;mso-wrap-distance-left:9pt;mso-wrap-distance-top:0;mso-wrap-distance-right:9pt;mso-wrap-distance-bottom:0;mso-position-horizontal:center;mso-position-horizontal-relative:margin;mso-position-vertical:absolute;mso-position-vertical-relative:text;mso-width-percent:0;mso-width-relative:margin;v-text-anchor:top" o:gfxdata="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" filled="f" stroked="f">
                 <v:textbox style="mso-fit-shape-to-text:t">
                   <w:txbxContent>
                     <w:p>
@@ -2754,10 +2890,10 @@
           <w:noProof/>
         </w:rPr>
         <w:drawing>
-          <wp:inline distT="0" distB="0" distL="0" distR="0" wp14:anchorId="2D2C561C" wp14:editId="639961EF">
-            <wp:extent cx="5305425" cy="4875003"/>
-            <wp:effectExtent l="0" t="0" r="0" b="1905"/>
-            <wp:docPr id="34" name="Picture 34"/>
+          <wp:inline distT="0" distB="0" distL="0" distR="0" wp14:anchorId="60E4A270" wp14:editId="2A0C70EE">
+            <wp:extent cx="5760720" cy="5293360"/>
+            <wp:effectExtent l="0" t="0" r="0" b="2540"/>
+            <wp:docPr id="15" name="Picture 15"/>
             <wp:cNvGraphicFramePr>
               <a:graphicFrameLocks xmlns:a="http://schemas.openxmlformats.org/drawingml/2006/main" noChangeAspect="1"/>
             </wp:cNvGraphicFramePr>
@@ -2769,7 +2905,7 @@
                     <pic:cNvPicPr/>
                   </pic:nvPicPr>
                   <pic:blipFill>
-                    <a:blip r:embed="rId10"/>
+                    <a:blip r:embed="rId11"/>
                     <a:stretch>
                       <a:fillRect/>
                     </a:stretch>
@@ -2777,7 +2913,7 @@
                   <pic:spPr>
                     <a:xfrm>
                       <a:off x="0" y="0"/>
-                      <a:ext cx="5324368" cy="4892409"/>
+                      <a:ext cx="5760720" cy="5293360"/>
                     </a:xfrm>
                     <a:prstGeom prst="rect">
                       <a:avLst/>
@@ -2789,6 +2925,8 @@
           </wp:inline>
         </w:drawing>
       </w:r>
+      <w:bookmarkStart w:id="0" w:name="_GoBack"/>
+      <w:bookmarkEnd w:id="0"/>
     </w:p>
     <w:p>
       <w:r>
@@ -2897,7 +3035,7 @@
           </mc:Choice>
           <mc:Fallback>
             <w:pict>
-              <v:shape w14:anchorId="3954904A" id="Text Box 43" o:spid="_x0000_s1034" type="#_x0000_t202" style="position:absolute;left:0;text-align:left;margin-left:.4pt;margin-top:209.65pt;width:2in;height:34.7pt;z-index:251699200;visibility:visible;mso-wrap-style:none;mso-height-percent:0;mso-wrap-distance-left:9pt;mso-wrap-distance-top:0;mso-wrap-distance-right:9pt;mso-wrap-distance-bottom:0;mso-position-horizontal:absolute;mso-position-horizontal-relative:text;mso-position-vertical:absolute;mso-position-vertical-relative:text;mso-height-percent:0;mso-height-relative:margin;v-text-anchor:top" o:gfxdata="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" filled="f" stroked="f">
+              <v:shape w14:anchorId="3954904A" id="Text Box 43" o:spid="_x0000_s1035" type="#_x0000_t202" style="position:absolute;left:0;text-align:left;margin-left:.4pt;margin-top:209.65pt;width:2in;height:34.7pt;z-index:251699200;visibility:visible;mso-wrap-style:none;mso-height-percent:0;mso-wrap-distance-left:9pt;mso-wrap-distance-top:0;mso-wrap-distance-right:9pt;mso-wrap-distance-bottom:0;mso-position-horizontal:absolute;mso-position-horizontal-relative:text;mso-position-vertical:absolute;mso-position-vertical-relative:text;mso-height-percent:0;mso-height-relative:margin;v-text-anchor:top" o:gfxdata="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" filled="f" stroked="f">
                 <v:textbox>
                   <w:txbxContent>
                     <w:p>
@@ -3015,7 +3153,7 @@
           </mc:Choice>
           <mc:Fallback>
             <w:pict>
-              <v:shape w14:anchorId="7B9CE7ED" id="Text Box 42" o:spid="_x0000_s1035" type="#_x0000_t202" style="position:absolute;left:0;text-align:left;margin-left:134.65pt;margin-top:196.9pt;width:2in;height:34.7pt;z-index:251697152;visibility:visible;mso-wrap-style:none;mso-height-percent:0;mso-wrap-distance-left:9pt;mso-wrap-distance-top:0;mso-wrap-distance-right:9pt;mso-wrap-distance-bottom:0;mso-position-horizontal:absolute;mso-position-horizontal-relative:text;mso-position-vertical:absolute;mso-position-vertical-relative:text;mso-height-percent:0;mso-height-relative:margin;v-text-anchor:top" o:gfxdata="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" filled="f" stroked="f">
+              <v:shape w14:anchorId="7B9CE7ED" id="Text Box 42" o:spid="_x0000_s1036" type="#_x0000_t202" style="position:absolute;left:0;text-align:left;margin-left:134.65pt;margin-top:196.9pt;width:2in;height:34.7pt;z-index:251697152;visibility:visible;mso-wrap-style:none;mso-height-percent:0;mso-wrap-distance-left:9pt;mso-wrap-distance-top:0;mso-wrap-distance-right:9pt;mso-wrap-distance-bottom:0;mso-position-horizontal:absolute;mso-position-horizontal-relative:text;mso-position-vertical:absolute;mso-position-vertical-relative:text;mso-height-percent:0;mso-height-relative:margin;v-text-anchor:top" o:gfxdata="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" filled="f" stroked="f">
                 <v:textbox>
                   <w:txbxContent>
                     <w:p>
@@ -3133,7 +3271,7 @@
           </mc:Choice>
           <mc:Fallback>
             <w:pict>
-              <v:shape w14:anchorId="3713EC95" id="Text Box 41" o:spid="_x0000_s1036" type="#_x0000_t202" style="position:absolute;left:0;text-align:left;margin-left:334.15pt;margin-top:123.4pt;width:2in;height:34.7pt;z-index:251695104;visibility:visible;mso-wrap-style:none;mso-height-percent:0;mso-wrap-distance-left:9pt;mso-wrap-distance-top:0;mso-wrap-distance-right:9pt;mso-wrap-distance-bottom:0;mso-position-horizontal:absolute;mso-position-horizontal-relative:text;mso-position-vertical:absolute;mso-position-vertical-relative:text;mso-height-percent:0;mso-height-relative:margin;v-text-anchor:top" o:gfxdata="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" filled="f" stroked="f">
+              <v:shape w14:anchorId="3713EC95" id="Text Box 41" o:spid="_x0000_s1037" type="#_x0000_t202" style="position:absolute;left:0;text-align:left;margin-left:334.15pt;margin-top:123.4pt;width:2in;height:34.7pt;z-index:251695104;visibility:visible;mso-wrap-style:none;mso-height-percent:0;mso-wrap-distance-left:9pt;mso-wrap-distance-top:0;mso-wrap-distance-right:9pt;mso-wrap-distance-bottom:0;mso-position-horizontal:absolute;mso-position-horizontal-relative:text;mso-position-vertical:absolute;mso-position-vertical-relative:text;mso-height-percent:0;mso-height-relative:margin;v-text-anchor:top" o:gfxdata="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" filled="f" stroked="f">
                 <v:textbox>
                   <w:txbxContent>
                     <w:p>
@@ -3240,7 +3378,7 @@
           </mc:Choice>
           <mc:Fallback>
             <w:pict>
-              <v:shape w14:anchorId="517D854B" id="Text Box 40" o:spid="_x0000_s1037" type="#_x0000_t202" style="position:absolute;left:0;text-align:left;margin-left:334.15pt;margin-top:85.15pt;width:2in;height:2in;z-index:251693056;visibility:visible;mso-wrap-style:none;mso-wrap-distance-left:9pt;mso-wrap-distance-top:0;mso-wrap-distance-right:9pt;mso-wrap-distance-bottom:0;mso-position-horizontal:absolute;mso-position-horizontal-relative:text;mso-position-vertical:absolute;mso-position-vertical-relative:text;v-text-anchor:top" o:gfxdata="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" filled="f" stroked="f">
+              <v:shape w14:anchorId="517D854B" id="Text Box 40" o:spid="_x0000_s1038" type="#_x0000_t202" style="position:absolute;left:0;text-align:left;margin-left:334.15pt;margin-top:85.15pt;width:2in;height:2in;z-index:251693056;visibility:visible;mso-wrap-style:none;mso-wrap-distance-left:9pt;mso-wrap-distance-top:0;mso-wrap-distance-right:9pt;mso-wrap-distance-bottom:0;mso-position-horizontal:absolute;mso-position-horizontal-relative:text;mso-position-vertical:absolute;mso-position-vertical-relative:text;v-text-anchor:top" o:gfxdata="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" filled="f" stroked="f">
                 <v:textbox style="mso-fit-shape-to-text:t">
                   <w:txbxContent>
                     <w:p>
@@ -3343,7 +3481,7 @@
           </mc:Choice>
           <mc:Fallback>
             <w:pict>
-              <v:shape w14:anchorId="432AFA5D" id="Text Box 39" o:spid="_x0000_s1038" type="#_x0000_t202" style="position:absolute;left:0;text-align:left;margin-left:277.9pt;margin-top:37.9pt;width:51pt;height:2in;z-index:251691008;visibility:visible;mso-wrap-style:square;mso-width-percent:0;mso-wrap-distance-left:9pt;mso-wrap-distance-top:0;mso-wrap-distance-right:9pt;mso-wrap-distance-bottom:0;mso-position-horizontal:absolute;mso-position-horizontal-relative:text;mso-position-vertical:absolute;mso-position-vertical-relative:text;mso-width-percent:0;mso-width-relative:margin;v-text-anchor:top" o:gfxdata="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" filled="f" stroked="f">
+              <v:shape w14:anchorId="432AFA5D" id="Text Box 39" o:spid="_x0000_s1039" type="#_x0000_t202" style="position:absolute;left:0;text-align:left;margin-left:277.9pt;margin-top:37.9pt;width:51pt;height:2in;z-index:251691008;visibility:visible;mso-wrap-style:square;mso-width-percent:0;mso-wrap-distance-left:9pt;mso-wrap-distance-top:0;mso-wrap-distance-right:9pt;mso-wrap-distance-bottom:0;mso-position-horizontal:absolute;mso-position-horizontal-relative:text;mso-position-vertical:absolute;mso-position-vertical-relative:text;mso-width-percent:0;mso-width-relative:margin;v-text-anchor:top" o:gfxdata="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" filled="f" stroked="f">
                 <v:textbox style="mso-fit-shape-to-text:t">
                   <w:txbxContent>
                     <w:p>
@@ -3391,7 +3529,7 @@
                     <pic:cNvPicPr/>
                   </pic:nvPicPr>
                   <pic:blipFill>
-                    <a:blip r:embed="rId11"/>
+                    <a:blip r:embed="rId12"/>
                     <a:stretch>
                       <a:fillRect/>
                     </a:stretch>
@@ -3447,7 +3585,7 @@
                     <pic:cNvPicPr/>
                   </pic:nvPicPr>
                   <pic:blipFill>
-                    <a:blip r:embed="rId12"/>
+                    <a:blip r:embed="rId13"/>
                     <a:stretch>
                       <a:fillRect/>
                     </a:stretch>
@@ -3673,7 +3811,7 @@
             <wp:cNvGraphicFramePr/>
             <a:graphic xmlns:a="http://schemas.openxmlformats.org/drawingml/2006/main">
               <a:graphicData uri="http://schemas.openxmlformats.org/drawingml/2006/chart">
-                <c:chart xmlns:c="http://schemas.openxmlformats.org/drawingml/2006/chart" xmlns:r="http://schemas.openxmlformats.org/officeDocument/2006/relationships" r:id="rId13"/>
+                <c:chart xmlns:c="http://schemas.openxmlformats.org/drawingml/2006/chart" xmlns:r="http://schemas.openxmlformats.org/officeDocument/2006/relationships" r:id="rId14"/>
               </a:graphicData>
             </a:graphic>
           </wp:inline>
@@ -3699,7 +3837,7 @@
             <wp:cNvGraphicFramePr/>
             <a:graphic xmlns:a="http://schemas.openxmlformats.org/drawingml/2006/main">
               <a:graphicData uri="http://schemas.openxmlformats.org/drawingml/2006/chart">
-                <c:chart xmlns:c="http://schemas.openxmlformats.org/drawingml/2006/chart" xmlns:r="http://schemas.openxmlformats.org/officeDocument/2006/relationships" r:id="rId14"/>
+                <c:chart xmlns:c="http://schemas.openxmlformats.org/drawingml/2006/chart" xmlns:r="http://schemas.openxmlformats.org/officeDocument/2006/relationships" r:id="rId15"/>
               </a:graphicData>
             </a:graphic>
           </wp:inline>
@@ -3832,7 +3970,7 @@
             <wp:cNvGraphicFramePr/>
             <a:graphic xmlns:a="http://schemas.openxmlformats.org/drawingml/2006/main">
               <a:graphicData uri="http://schemas.openxmlformats.org/drawingml/2006/chart">
-                <c:chart xmlns:c="http://schemas.openxmlformats.org/drawingml/2006/chart" xmlns:r="http://schemas.openxmlformats.org/officeDocument/2006/relationships" r:id="rId15"/>
+                <c:chart xmlns:c="http://schemas.openxmlformats.org/drawingml/2006/chart" xmlns:r="http://schemas.openxmlformats.org/officeDocument/2006/relationships" r:id="rId16"/>
               </a:graphicData>
             </a:graphic>
           </wp:inline>
@@ -3869,7 +4007,7 @@
             <wp:cNvGraphicFramePr/>
             <a:graphic xmlns:a="http://schemas.openxmlformats.org/drawingml/2006/main">
               <a:graphicData uri="http://schemas.openxmlformats.org/drawingml/2006/chart">
-                <c:chart xmlns:c="http://schemas.openxmlformats.org/drawingml/2006/chart" xmlns:r="http://schemas.openxmlformats.org/officeDocument/2006/relationships" r:id="rId16"/>
+                <c:chart xmlns:c="http://schemas.openxmlformats.org/drawingml/2006/chart" xmlns:r="http://schemas.openxmlformats.org/officeDocument/2006/relationships" r:id="rId17"/>
               </a:graphicData>
             </a:graphic>
           </wp:inline>
@@ -3899,13 +4037,7 @@
       </w:pPr>
       <w:r>
         <w:lastRenderedPageBreak/>
-        <w:t xml:space="preserve">For this case </w:t>
-      </w:r>
-      <w:r>
-        <w:t>iterations count</w:t>
-      </w:r>
-      <w:r>
-        <w:t xml:space="preserve"> is a variable, and others values are fixed.</w:t>
+        <w:t>For this case iterations count is a variable, and others values are fixed.</w:t>
       </w:r>
     </w:p>
     <w:p>
@@ -3957,7 +4089,7 @@
             <wp:cNvGraphicFramePr/>
             <a:graphic xmlns:a="http://schemas.openxmlformats.org/drawingml/2006/main">
               <a:graphicData uri="http://schemas.openxmlformats.org/drawingml/2006/chart">
-                <c:chart xmlns:c="http://schemas.openxmlformats.org/drawingml/2006/chart" xmlns:r="http://schemas.openxmlformats.org/officeDocument/2006/relationships" r:id="rId17"/>
+                <c:chart xmlns:c="http://schemas.openxmlformats.org/drawingml/2006/chart" xmlns:r="http://schemas.openxmlformats.org/officeDocument/2006/relationships" r:id="rId18"/>
               </a:graphicData>
             </a:graphic>
           </wp:inline>
@@ -3986,7 +4118,7 @@
             <wp:cNvGraphicFramePr/>
             <a:graphic xmlns:a="http://schemas.openxmlformats.org/drawingml/2006/main">
               <a:graphicData uri="http://schemas.openxmlformats.org/drawingml/2006/chart">
-                <c:chart xmlns:c="http://schemas.openxmlformats.org/drawingml/2006/chart" xmlns:r="http://schemas.openxmlformats.org/officeDocument/2006/relationships" r:id="rId18"/>
+                <c:chart xmlns:c="http://schemas.openxmlformats.org/drawingml/2006/chart" xmlns:r="http://schemas.openxmlformats.org/officeDocument/2006/relationships" r:id="rId19"/>
               </a:graphicData>
             </a:graphic>
           </wp:inline>
@@ -4011,20 +4143,12 @@
           <w:color w:val="2F5496" w:themeColor="accent1" w:themeShade="BF"/>
         </w:rPr>
       </w:pPr>
-      <w:bookmarkStart w:id="0" w:name="_GoBack"/>
-      <w:bookmarkEnd w:id="0"/>
       <w:r>
         <w:rPr>
           <w:color w:val="2F5496" w:themeColor="accent1" w:themeShade="BF"/>
         </w:rPr>
         <w:lastRenderedPageBreak/>
-        <w:t>Photos</w:t>
-      </w:r>
-      <w:r>
-        <w:rPr>
-          <w:color w:val="2F5496" w:themeColor="accent1" w:themeShade="BF"/>
-        </w:rPr>
-        <w:t xml:space="preserve"> count</w:t>
+        <w:t>Photos count</w:t>
       </w:r>
     </w:p>
     <w:p>
@@ -4032,13 +4156,7 @@
         <w:ind w:firstLine="0"/>
       </w:pPr>
       <w:r>
-        <w:t xml:space="preserve">For this case </w:t>
-      </w:r>
-      <w:r>
-        <w:t>photos</w:t>
-      </w:r>
-      <w:r>
-        <w:t xml:space="preserve"> count is a variable, and others values are fixed.</w:t>
+        <w:t>For this case photos count is a variable, and others values are fixed.</w:t>
       </w:r>
     </w:p>
     <w:p>
@@ -4047,13 +4165,7 @@
         <w:ind w:firstLine="0"/>
       </w:pPr>
       <w:r>
-        <w:t>Iterations</w:t>
-      </w:r>
-      <w:r>
-        <w:t xml:space="preserve"> count = </w:t>
-      </w:r>
-      <w:r>
-        <w:t>20</w:t>
+        <w:t>Iterations count = 20</w:t>
       </w:r>
     </w:p>
     <w:p>
@@ -4096,7 +4208,7 @@
             <wp:cNvGraphicFramePr/>
             <a:graphic xmlns:a="http://schemas.openxmlformats.org/drawingml/2006/main">
               <a:graphicData uri="http://schemas.openxmlformats.org/drawingml/2006/chart">
-                <c:chart xmlns:c="http://schemas.openxmlformats.org/drawingml/2006/chart" xmlns:r="http://schemas.openxmlformats.org/officeDocument/2006/relationships" r:id="rId19"/>
+                <c:chart xmlns:c="http://schemas.openxmlformats.org/drawingml/2006/chart" xmlns:r="http://schemas.openxmlformats.org/officeDocument/2006/relationships" r:id="rId20"/>
               </a:graphicData>
             </a:graphic>
           </wp:inline>
@@ -4125,7 +4237,7 @@
             <wp:cNvGraphicFramePr/>
             <a:graphic xmlns:a="http://schemas.openxmlformats.org/drawingml/2006/main">
               <a:graphicData uri="http://schemas.openxmlformats.org/drawingml/2006/chart">
-                <c:chart xmlns:c="http://schemas.openxmlformats.org/drawingml/2006/chart" xmlns:r="http://schemas.openxmlformats.org/officeDocument/2006/relationships" r:id="rId20"/>
+                <c:chart xmlns:c="http://schemas.openxmlformats.org/drawingml/2006/chart" xmlns:r="http://schemas.openxmlformats.org/officeDocument/2006/relationships" r:id="rId21"/>
               </a:graphicData>
             </a:graphic>
           </wp:inline>
@@ -23679,7 +23791,7 @@
 </file>
 
 <file path=customXml/itemProps1.xml><?xml version="1.0" encoding="utf-8"?>
-<ds:datastoreItem xmlns:ds="http://schemas.openxmlformats.org/officeDocument/2006/customXml" ds:itemID="{B11BC658-6EDF-49A5-96D4-185178614031}">
+<ds:datastoreItem xmlns:ds="http://schemas.openxmlformats.org/officeDocument/2006/customXml" ds:itemID="{67AF3069-B80A-4040-844C-31F0739EC9A5}">
   <ds:schemaRefs>
     <ds:schemaRef ds:uri="http://schemas.openxmlformats.org/officeDocument/2006/bibliography"/>
   </ds:schemaRefs>

</xml_diff>